<commit_message>
adiciona o relatorio ripd
</commit_message>
<xml_diff>
--- a/lgpd/RIPD.docx
+++ b/lgpd/RIPD.docx
@@ -5,97 +5,61 @@
     <w:p>
       <w:pPr>
         <w:pStyle w:val="Title"/>
-        <w:rPr>
-          <w:lang w:val="nl-NL"/>
-        </w:rPr>
-      </w:pPr>
-      <w:r>
-        <w:rPr>
-          <w:lang w:val="nl-NL"/>
-        </w:rPr>
+      </w:pPr>
+      <w:r>
         <w:t>RELATÓRIO DE IMPACTO À PROTEÇÃO DE DADOS PESSOAIS</w:t>
       </w:r>
     </w:p>
     <w:p>
       <w:pPr>
         <w:pStyle w:val="FirstParagraph"/>
-        <w:rPr>
-          <w:lang w:val="nl-NL"/>
-        </w:rPr>
       </w:pPr>
     </w:p>
     <w:p>
       <w:pPr>
         <w:pStyle w:val="FirstParagraph"/>
-        <w:rPr>
-          <w:lang w:val="nl-NL"/>
-        </w:rPr>
       </w:pPr>
     </w:p>
     <w:p>
       <w:pPr>
         <w:pStyle w:val="FirstParagraph"/>
-        <w:rPr>
-          <w:lang w:val="nl-NL"/>
-        </w:rPr>
       </w:pPr>
     </w:p>
     <w:p>
       <w:pPr>
         <w:pStyle w:val="FirstParagraph"/>
         <w:jc w:val="center"/>
-        <w:rPr>
-          <w:lang w:val="nl-NL"/>
-        </w:rPr>
-      </w:pPr>
-      <w:r>
-        <w:rPr>
-          <w:lang w:val="nl-NL"/>
-        </w:rPr>
+      </w:pPr>
+      <w:r>
         <w:t>Porto Alegre</w:t>
       </w:r>
       <w:r>
-        <w:rPr>
-          <w:lang w:val="nl-NL"/>
-        </w:rPr>
         <w:t xml:space="preserve">, </w:t>
       </w:r>
       <w:r>
-        <w:rPr>
-          <w:lang w:val="nl-NL"/>
-        </w:rPr>
-        <w:t>17</w:t>
-      </w:r>
-      <w:r>
-        <w:rPr>
-          <w:lang w:val="nl-NL"/>
-        </w:rPr>
+        <w:t>1</w:t>
+      </w:r>
+      <w:r>
+        <w:t>7</w:t>
+      </w:r>
+      <w:r>
         <w:t xml:space="preserve"> de </w:t>
       </w:r>
       <w:r>
-        <w:rPr>
-          <w:lang w:val="nl-NL"/>
-        </w:rPr>
         <w:t>março</w:t>
       </w:r>
       <w:r>
-        <w:rPr>
-          <w:lang w:val="nl-NL"/>
-        </w:rPr>
         <w:t xml:space="preserve"> de 2024</w:t>
       </w:r>
+      <w:r>
+        <w:t>.</w:t>
+      </w:r>
     </w:p>
     <w:p>
       <w:pPr>
         <w:pStyle w:val="BodyText"/>
-        <w:rPr>
-          <w:lang w:val="nl-NL"/>
-        </w:rPr>
-      </w:pPr>
-      <w:r>
-        <w:rPr>
-          <w:lang w:val="nl-NL"/>
-        </w:rPr>
+      </w:pPr>
+      <w:r>
         <w:br w:type="page"/>
       </w:r>
     </w:p>
@@ -111,7 +75,14 @@
     </w:p>
     <w:p>
       <w:pPr>
+        <w:pStyle w:val="BodyText"/>
+        <w:spacing w:before="0" w:after="0"/>
+      </w:pPr>
+    </w:p>
+    <w:p>
+      <w:pPr>
         <w:pStyle w:val="FirstParagraph"/>
+        <w:spacing w:before="0" w:after="0" w:line="480" w:lineRule="auto"/>
       </w:pPr>
       <w:r>
         <w:rPr>
@@ -121,12 +92,23 @@
         <w:t xml:space="preserve">Controlador: </w:t>
       </w:r>
       <w:r>
-        <w:t>Empresa dos Escritores Associados</w:t>
+        <w:rPr>
+          <w:bCs/>
+        </w:rPr>
+        <w:t>Póstech-Lanchonete</w:t>
+      </w:r>
+      <w:r>
+        <w:rPr>
+          <w:b/>
+          <w:bCs/>
+        </w:rPr>
+        <w:t xml:space="preserve"> </w:t>
       </w:r>
     </w:p>
     <w:p>
       <w:pPr>
         <w:pStyle w:val="BodyText"/>
+        <w:spacing w:before="0" w:after="0" w:line="480" w:lineRule="auto"/>
       </w:pPr>
       <w:r>
         <w:rPr>
@@ -136,12 +118,52 @@
         <w:t>Operador(es):</w:t>
       </w:r>
       <w:r>
-        <w:t xml:space="preserve"> Carlos Drummond de Andrade, José Saramago, David Foster Wallace, Ruth Rocha</w:t>
+        <w:t xml:space="preserve"> Raymond</w:t>
+      </w:r>
+      <w:r>
+        <w:t xml:space="preserve"> </w:t>
+      </w:r>
+      <w:r>
+        <w:t>Kroc</w:t>
+      </w:r>
+      <w:r>
+        <w:t xml:space="preserve">, </w:t>
+      </w:r>
+      <w:r>
+        <w:t>Keith Kramer</w:t>
+      </w:r>
+      <w:r>
+        <w:t xml:space="preserve">, </w:t>
+      </w:r>
+      <w:r>
+        <w:t>Matthew Burns</w:t>
+      </w:r>
+      <w:r>
+        <w:t xml:space="preserve">, </w:t>
+      </w:r>
+      <w:r>
+        <w:t>Fred DeLuca</w:t>
+      </w:r>
+      <w:r>
+        <w:t xml:space="preserve">, </w:t>
+      </w:r>
+      <w:r>
+        <w:t>Glen Be</w:t>
+      </w:r>
+      <w:r>
+        <w:t>l</w:t>
+      </w:r>
+      <w:r>
+        <w:t>l</w:t>
+      </w:r>
+      <w:r>
+        <w:t xml:space="preserve"> </w:t>
       </w:r>
     </w:p>
     <w:p>
       <w:pPr>
         <w:pStyle w:val="BodyText"/>
+        <w:spacing w:before="0" w:after="0" w:line="480" w:lineRule="auto"/>
       </w:pPr>
       <w:r>
         <w:rPr>
@@ -151,12 +173,19 @@
         <w:t xml:space="preserve">Encarregado: </w:t>
       </w:r>
       <w:r>
-        <w:t>Escritório Moraes &amp; Fernandes</w:t>
+        <w:t xml:space="preserve">Escritório </w:t>
+      </w:r>
+      <w:r>
+        <w:t>Easterbrook</w:t>
+      </w:r>
+      <w:r>
+        <w:t xml:space="preserve"> &amp; Associados</w:t>
       </w:r>
     </w:p>
     <w:p>
       <w:pPr>
         <w:pStyle w:val="BodyText"/>
+        <w:spacing w:before="0" w:after="0" w:line="480" w:lineRule="auto"/>
       </w:pPr>
       <w:r>
         <w:rPr>
@@ -166,7 +195,13 @@
         <w:t>E-mail do Encarregado:</w:t>
       </w:r>
       <w:r>
-        <w:t xml:space="preserve"> (pessoa.f@emflgpd.com) </w:t>
+        <w:t xml:space="preserve"> (</w:t>
+      </w:r>
+      <w:r>
+        <w:t>info@postechlanchonete.com</w:t>
+      </w:r>
+      <w:r>
+        <w:t xml:space="preserve">) </w:t>
       </w:r>
       <w:r>
         <w:br/>
@@ -179,7 +214,19 @@
         <w:t>Telefone:</w:t>
       </w:r>
       <w:r>
-        <w:t xml:space="preserve"> (11) 91111-2222</w:t>
+        <w:t xml:space="preserve"> (</w:t>
+      </w:r>
+      <w:r>
+        <w:t>5</w:t>
+      </w:r>
+      <w:r>
+        <w:t>1</w:t>
+      </w:r>
+      <w:r>
+        <w:t>) 9</w:t>
+      </w:r>
+      <w:r>
+        <w:t>9314-1835</w:t>
       </w:r>
       <w:bookmarkEnd w:id="0"/>
     </w:p>
@@ -194,6 +241,7 @@
     <w:p>
       <w:pPr>
         <w:pStyle w:val="FirstParagraph"/>
+        <w:jc w:val="both"/>
       </w:pPr>
       <w:bookmarkStart w:id="1" w:name="necessidade-de-elaborar-o-relatório"/>
       <w:r>
@@ -212,9 +260,13 @@
     <w:p>
       <w:pPr>
         <w:pStyle w:val="FirstParagraph"/>
-      </w:pPr>
-      <w:r>
-        <w:t>Relativamente à natureza, escopo, contexto e finalidade do tratamento, a CONTROLADORA informa que, diante de sua atividade principal de publicação e venda de livros impressos e digitais, bem como dos fundamentos legais da necessidade de elaborar o relatório, esclarece que:</w:t>
+        <w:jc w:val="both"/>
+      </w:pPr>
+      <w:r>
+        <w:t xml:space="preserve">Relativamente à natureza, escopo, contexto e finalidade do </w:t>
+      </w:r>
+      <w:r>
+        <w:t>tratamento de dados pessoais pela Póstech-Lanchonete, a empresa informa que, diante de sua atividade principal de prestação de serviços de lanchonete, esclarece que:</w:t>
       </w:r>
     </w:p>
     <w:p>
@@ -223,9 +275,25 @@
           <w:ilvl w:val="0"/>
           <w:numId w:val="5"/>
         </w:numPr>
-      </w:pPr>
-      <w:r>
-        <w:t>coleta e trata dados pessoais e sensíveis relativos à documentação fiscal e regulatória, bem como os dados pessoais nome e data de nascimento do TITULAR, para identificação do TITULAR no contexto da empresa.</w:t>
+        <w:jc w:val="both"/>
+      </w:pPr>
+      <w:r>
+        <w:t>coleta e trata dados pessoais e sensíveis relativos à documentação fiscal e regulatória, bem como os dados pessoais nome e data de nascimento do</w:t>
+      </w:r>
+      <w:r>
+        <w:t xml:space="preserve"> cliente (</w:t>
+      </w:r>
+      <w:r>
+        <w:t>TITULAR</w:t>
+      </w:r>
+      <w:r>
+        <w:t>)</w:t>
+      </w:r>
+      <w:r>
+        <w:t xml:space="preserve">, </w:t>
+      </w:r>
+      <w:r>
+        <w:t>para identificação do mesmo no contexto da empresa e para cumprimento das obrigações legais relacionadas à emissão de notas fiscais e controle regulatório.</w:t>
       </w:r>
     </w:p>
     <w:p>
@@ -234,9 +302,52 @@
           <w:ilvl w:val="0"/>
           <w:numId w:val="1"/>
         </w:numPr>
-      </w:pPr>
-      <w:r>
-        <w:t>coleta e trata dados pessoais e sensíveis relativos à documentação fiscal (CPF), endereço e nome do TITULAR, quando for identificado como cliente, e quando este efetuar uma compra através da loja eletrônica, para fins de efetuar a entrega do produto e efetuar a cobrança correta.</w:t>
+        <w:jc w:val="both"/>
+      </w:pPr>
+      <w:r>
+        <w:t xml:space="preserve">coleta e trata dados pessoais e sensíveis relativos à documentação fiscal (CPF), endereço e nome do </w:t>
+      </w:r>
+      <w:r>
+        <w:t>cliente (</w:t>
+      </w:r>
+      <w:r>
+        <w:t>TITULAR</w:t>
+      </w:r>
+      <w:r>
+        <w:t>)</w:t>
+      </w:r>
+      <w:r>
+        <w:t xml:space="preserve">, quando </w:t>
+      </w:r>
+      <w:r>
+        <w:t xml:space="preserve">este é identificado </w:t>
+      </w:r>
+      <w:r>
+        <w:t>como cliente</w:t>
+      </w:r>
+      <w:r>
+        <w:t xml:space="preserve"> e realiza uma c</w:t>
+      </w:r>
+      <w:r>
+        <w:t>ompra através da loja eletrônica</w:t>
+      </w:r>
+      <w:r>
+        <w:t xml:space="preserve"> da lanchonete</w:t>
+      </w:r>
+      <w:r>
+        <w:t xml:space="preserve">, para efetuar a entrega do produto </w:t>
+      </w:r>
+      <w:r>
+        <w:t xml:space="preserve">adquirido </w:t>
+      </w:r>
+      <w:r>
+        <w:t xml:space="preserve">e efetuar a cobrança </w:t>
+      </w:r>
+      <w:r>
+        <w:t xml:space="preserve">de forma </w:t>
+      </w:r>
+      <w:r>
+        <w:t>correta.</w:t>
       </w:r>
     </w:p>
     <w:p>
@@ -245,9 +356,34 @@
           <w:ilvl w:val="0"/>
           <w:numId w:val="1"/>
         </w:numPr>
-      </w:pPr>
-      <w:r>
-        <w:t>trata dados pessoais do TITULAR, seja este identificado como cliente ou associado, no contexto do interesse legítimo do controlador em razão de sua responsabilidade na comunicação de dados fiscais às autoridades competentes.</w:t>
+        <w:jc w:val="both"/>
+      </w:pPr>
+      <w:r>
+        <w:t xml:space="preserve">trata dados pessoais do </w:t>
+      </w:r>
+      <w:r>
+        <w:t>cliente (</w:t>
+      </w:r>
+      <w:r>
+        <w:t>TITULAR</w:t>
+      </w:r>
+      <w:r>
+        <w:t>)</w:t>
+      </w:r>
+      <w:r>
+        <w:t xml:space="preserve">, seja este identificado como cliente ou associado, no contexto do interesse legítimo </w:t>
+      </w:r>
+      <w:r>
+        <w:t xml:space="preserve">da empresa </w:t>
+      </w:r>
+      <w:r>
+        <w:t xml:space="preserve"> em razão de sua responsabilidade na comunicação de dados fiscais às autoridades competentes</w:t>
+      </w:r>
+      <w:r>
+        <w:t>,</w:t>
+      </w:r>
+      <w:r>
+        <w:t xml:space="preserve"> conforme exigido pelas obrigações legais.</w:t>
       </w:r>
     </w:p>
     <w:p>
@@ -256,43 +392,163 @@
           <w:ilvl w:val="0"/>
           <w:numId w:val="1"/>
         </w:numPr>
-      </w:pPr>
-      <w:r>
-        <w:t>trata dados que podem causar dados patrimoniais ao TITULAR, quando este identificado como associado, referente a sigilo fiscal, bancário e tributário, para efetuar pagamentos relativos a serviços prestados pela CONTROLADORA ao TITULAR.</w:t>
-      </w:r>
-    </w:p>
-    <w:p>
-      <w:pPr>
-        <w:numPr>
-          <w:ilvl w:val="0"/>
-          <w:numId w:val="1"/>
-        </w:numPr>
-      </w:pPr>
-      <w:r>
-        <w:t xml:space="preserve">trata dados que podem causar dados patrimoniais ao TITULAR, quando este identificado como client, referente a sigilo fiscal, bancário e tributário, para </w:t>
+        <w:jc w:val="both"/>
+      </w:pPr>
+      <w:r>
+        <w:t xml:space="preserve">trata dados que podem causar dados patrimoniais ao </w:t>
+      </w:r>
+      <w:r>
+        <w:t>cliente (</w:t>
+      </w:r>
+      <w:r>
+        <w:t>TITULAR</w:t>
+      </w:r>
+      <w:r>
+        <w:t>)</w:t>
+      </w:r>
+      <w:r>
+        <w:t>, quando este</w:t>
+      </w:r>
+      <w:r>
+        <w:t xml:space="preserve"> é</w:t>
+      </w:r>
+      <w:r>
+        <w:t xml:space="preserve"> identificado como associado, referente a sigilo fiscal, bancário e tributário, </w:t>
       </w:r>
       <w:r>
         <w:lastRenderedPageBreak/>
-        <w:t>receber pagamentos relativos a produtos vendidos e/ou serviços prestados pela CONTROLADORA ao TITULAR.</w:t>
+        <w:t xml:space="preserve">para efetuar pagamentos relativos a serviços prestados pela </w:t>
+      </w:r>
+      <w:r>
+        <w:t>Póstech-Lanchonete</w:t>
+      </w:r>
+      <w:r>
+        <w:t xml:space="preserve"> ao cliente (TITULAR).</w:t>
+      </w:r>
+    </w:p>
+    <w:p>
+      <w:pPr>
+        <w:ind w:left="426" w:hanging="284"/>
+        <w:jc w:val="both"/>
+      </w:pPr>
+      <w:r>
+        <w:t>e)</w:t>
+      </w:r>
+      <w:r>
+        <w:tab/>
+        <w:t>trata dados que podem causar dados patrimoniais ao cliente (TITULAR), quando este</w:t>
+      </w:r>
+      <w:r>
+        <w:t xml:space="preserve"> é</w:t>
+      </w:r>
+      <w:r>
+        <w:t xml:space="preserve"> identificado como client</w:t>
+      </w:r>
+      <w:r>
+        <w:t>e</w:t>
+      </w:r>
+      <w:r>
+        <w:t xml:space="preserve">, referente a sigilo fiscal, bancário e tributário, para receber pagamentos relativos a produtos vendidos e/ou serviços prestados pela </w:t>
+      </w:r>
+      <w:r>
+        <w:t>Póstech-Lanchonete</w:t>
+      </w:r>
+      <w:r>
+        <w:t xml:space="preserve"> ao cliente</w:t>
+      </w:r>
+      <w:r>
+        <w:t xml:space="preserve"> (TITULAR)</w:t>
+      </w:r>
+      <w:r>
+        <w:t>.</w:t>
       </w:r>
     </w:p>
     <w:p>
       <w:pPr>
         <w:pStyle w:val="FirstParagraph"/>
+        <w:jc w:val="both"/>
+        <w:rPr>
+          <w:rStyle w:val="Hyperlink"/>
+        </w:rPr>
       </w:pPr>
       <w:bookmarkStart w:id="2" w:name="descrição-do-tratamento"/>
       <w:r>
-        <w:t>Todos dados são coletados e tratados no contexto da prestação de serviços e venda de produtos, com a finalidade do cumprimento de obrigações fiscais e tributárias, além de obrigações acessórias exigidas pela legislação brasileira. A título exemplificativo, porém não exaustivo, segue link das principais que envolvem dados do TITULAR - http://www.escritoresassociados.com.br/obrigacoes_lgpd.htm</w:t>
+        <w:t xml:space="preserve">Todos dados são coletados e tratados no contexto da prestação de serviços </w:t>
+      </w:r>
+      <w:r>
+        <w:t>de lanchonete,</w:t>
+      </w:r>
+      <w:r>
+        <w:t xml:space="preserve"> com a finalidade do cumprimento de obrigações fiscais e tributárias, além de obrigações acessórias exigidas pela legislação brasileira. A título exemplificativo, porém não exaustivo, segue link das principais que envolvem dados do TITULAR - </w:t>
       </w:r>
       <w:bookmarkEnd w:id="2"/>
+      <w:r>
+        <w:rPr>
+          <w:rStyle w:val="Hyperlink"/>
+        </w:rPr>
+        <w:fldChar w:fldCharType="begin"/>
+      </w:r>
+      <w:r>
+        <w:rPr>
+          <w:rStyle w:val="Hyperlink"/>
+        </w:rPr>
+        <w:instrText xml:space="preserve"> HYPERLINK "</w:instrText>
+      </w:r>
+      <w:r>
+        <w:rPr>
+          <w:rStyle w:val="Hyperlink"/>
+        </w:rPr>
+        <w:instrText>http://www.postech-lanchonete.com.br/obrigacoes_lgpd.htm</w:instrText>
+      </w:r>
+      <w:r>
+        <w:rPr>
+          <w:rStyle w:val="Hyperlink"/>
+        </w:rPr>
+        <w:instrText xml:space="preserve">l" </w:instrText>
+      </w:r>
+      <w:r>
+        <w:rPr>
+          <w:rStyle w:val="Hyperlink"/>
+        </w:rPr>
+      </w:r>
+      <w:r>
+        <w:rPr>
+          <w:rStyle w:val="Hyperlink"/>
+        </w:rPr>
+        <w:fldChar w:fldCharType="separate"/>
+      </w:r>
+      <w:r>
+        <w:rPr>
+          <w:rStyle w:val="Hyperlink"/>
+        </w:rPr>
+        <w:t>http://www.postech-lanchonete.com.br/obrigacoes_lgpd.html</w:t>
+      </w:r>
+      <w:r>
+        <w:rPr>
+          <w:rStyle w:val="Hyperlink"/>
+        </w:rPr>
+        <w:fldChar w:fldCharType="end"/>
+      </w:r>
+    </w:p>
+    <w:p>
+      <w:pPr>
+        <w:pStyle w:val="BodyText"/>
+      </w:pPr>
     </w:p>
     <w:p>
       <w:pPr>
         <w:pStyle w:val="Heading1"/>
+        <w:spacing w:before="0"/>
       </w:pPr>
       <w:r>
         <w:t>4 - PARTES INTERESSADAS CONSULTADAS</w:t>
       </w:r>
+    </w:p>
+    <w:p>
+      <w:pPr>
+        <w:pStyle w:val="BodyText"/>
+        <w:spacing w:before="0"/>
+      </w:pPr>
     </w:p>
     <w:p>
       <w:pPr>
@@ -300,6 +556,7 @@
           <w:ilvl w:val="0"/>
           <w:numId w:val="6"/>
         </w:numPr>
+        <w:jc w:val="both"/>
       </w:pPr>
       <w:r>
         <w:t xml:space="preserve">Entidades legais consultadas </w:t>
@@ -311,9 +568,34 @@
           <w:ilvl w:val="1"/>
           <w:numId w:val="2"/>
         </w:numPr>
-      </w:pPr>
-      <w:r>
-        <w:t xml:space="preserve">Escritório Moraes &amp; Fernandes, representado por Lispector, C., especialista em tributação no contexto da LGPD; Meireles, C., especialista em avaliação de segurança de dados pessoais no contexto da LGPD; </w:t>
+        <w:jc w:val="both"/>
+      </w:pPr>
+      <w:r>
+        <w:t xml:space="preserve">Escritório </w:t>
+      </w:r>
+      <w:r>
+        <w:t xml:space="preserve">Easterbrook &amp; Associados, representado por Easterbrook, </w:t>
+      </w:r>
+      <w:r>
+        <w:t>J</w:t>
+      </w:r>
+      <w:r>
+        <w:t>., especialista em questões de proteção de dados no contexto da LGPD;</w:t>
+      </w:r>
+      <w:r>
+        <w:t xml:space="preserve"> </w:t>
+      </w:r>
+      <w:r>
+        <w:t>Rosenberg</w:t>
+      </w:r>
+      <w:r>
+        <w:t xml:space="preserve">, </w:t>
+      </w:r>
+      <w:r>
+        <w:t>W</w:t>
+      </w:r>
+      <w:r>
+        <w:t xml:space="preserve">., especialista em avaliação de segurança de dados pessoais no contexto da LGPD; </w:t>
       </w:r>
     </w:p>
     <w:p>
@@ -322,6 +604,7 @@
           <w:ilvl w:val="1"/>
           <w:numId w:val="2"/>
         </w:numPr>
+        <w:jc w:val="both"/>
       </w:pPr>
       <w:r>
         <w:t>Secretaria Estadual de Segurança de Dados.</w:t>
@@ -333,6 +616,7 @@
           <w:ilvl w:val="0"/>
           <w:numId w:val="2"/>
         </w:numPr>
+        <w:jc w:val="both"/>
       </w:pPr>
       <w:r>
         <w:t>Encarregado dos dados, como citado na seção 1.</w:t>
@@ -340,13 +624,53 @@
     </w:p>
     <w:p>
       <w:pPr>
+        <w:pStyle w:val="ListParagraph"/>
         <w:numPr>
           <w:ilvl w:val="0"/>
           <w:numId w:val="2"/>
         </w:numPr>
       </w:pPr>
       <w:r>
-        <w:t>Especialistas de segurança da CONTROLADORA, notadamente: Joyce J.; Cervantes, M.; Mendes Campos, P.</w:t>
+        <w:t xml:space="preserve">Especialistas de segurança da </w:t>
+      </w:r>
+      <w:r>
+        <w:t>Póstech-Lanchonete</w:t>
+      </w:r>
+      <w:r>
+        <w:t xml:space="preserve">, notadamente: </w:t>
+      </w:r>
+      <w:r>
+        <w:t>Monaghan</w:t>
+      </w:r>
+      <w:r>
+        <w:t xml:space="preserve"> </w:t>
+      </w:r>
+      <w:r>
+        <w:t>T</w:t>
+      </w:r>
+      <w:r>
+        <w:t xml:space="preserve">.; </w:t>
+      </w:r>
+      <w:r>
+        <w:t>Monaghan</w:t>
+      </w:r>
+      <w:r>
+        <w:t xml:space="preserve">, </w:t>
+      </w:r>
+      <w:r>
+        <w:t>J</w:t>
+      </w:r>
+      <w:r>
+        <w:t xml:space="preserve">.; </w:t>
+      </w:r>
+      <w:r>
+        <w:t>Carney F</w:t>
+      </w:r>
+      <w:r>
+        <w:t>.</w:t>
+      </w:r>
+      <w:r>
+        <w:t xml:space="preserve"> </w:t>
       </w:r>
     </w:p>
     <w:p>
@@ -355,14 +679,28 @@
           <w:ilvl w:val="0"/>
           <w:numId w:val="2"/>
         </w:numPr>
-      </w:pPr>
-      <w:r>
-        <w:t>Time de operação de negócio (e, por conseguinte, dos dados) da CONTROLADORA, representados por Sagan, C., responsável pelo treinamento e acompanhamento do time em questões de segurança de dados e qualidade da operação.</w:t>
+        <w:jc w:val="both"/>
+      </w:pPr>
+      <w:r>
+        <w:t xml:space="preserve">Time de operação de negócio (e, por conseguinte, dos dados) da </w:t>
+      </w:r>
+      <w:r>
+        <w:t>Póstech-Lanchonete</w:t>
+      </w:r>
+      <w:r>
+        <w:t xml:space="preserve">, representados por </w:t>
+      </w:r>
+      <w:r>
+        <w:t xml:space="preserve">Sander, C., </w:t>
+      </w:r>
+      <w:r>
+        <w:t>responsável pelo treinamento e acompanhamento do time em questões de segurança de dados e qualidade da operação.</w:t>
       </w:r>
     </w:p>
     <w:p>
       <w:pPr>
         <w:pStyle w:val="FirstParagraph"/>
+        <w:jc w:val="both"/>
       </w:pPr>
       <w:r>
         <w:t>Todas as partes interessadas participaram, em diferentes momentos, do processo de criação do presente documento. O time de operação de negócio participou na identificação dos dados operados, no apoio à definição do contexto de operação dos dados, e foi treinado para operar os dados de acordo com a política de dados definida.</w:t>
@@ -371,10 +709,17 @@
     <w:p>
       <w:pPr>
         <w:pStyle w:val="BodyText"/>
+        <w:jc w:val="both"/>
       </w:pPr>
       <w:bookmarkStart w:id="3" w:name="partes-interessadas-consultadas"/>
       <w:r>
-        <w:t>Os especialistas de segurança preparam os relatórios técnicos que serviram de base à criação da política de dados e a este relatório. O Encarregado dos dados, junto aos representantes jurídicos do CONTROLADOR, elaboraram este documento, que foi posteriormente validado com as entidades competentes.</w:t>
+        <w:t xml:space="preserve">Os especialistas de segurança preparam os relatórios técnicos que serviram de base à criação da política de dados e a este relatório. O Encarregado dos dados, junto aos representantes jurídicos </w:t>
+      </w:r>
+      <w:r>
+        <w:t>da Póstech-Lanchonete</w:t>
+      </w:r>
+      <w:r>
+        <w:t>, elaboraram este documento, que foi posteriormente validado com as entidades competentes.</w:t>
       </w:r>
       <w:bookmarkEnd w:id="3"/>
     </w:p>
@@ -383,12 +728,14 @@
         <w:pStyle w:val="Heading1"/>
       </w:pPr>
       <w:r>
+        <w:lastRenderedPageBreak/>
         <w:t>5 - NECESSIDADE E PROPORCIONALIDADE</w:t>
       </w:r>
     </w:p>
     <w:p>
       <w:pPr>
         <w:pStyle w:val="FirstParagraph"/>
+        <w:jc w:val="both"/>
       </w:pPr>
       <w:r>
         <w:t>Fundamentação legal: artigo 5o, inciso II, artigo 10, parágrafo 3o., artigo 14, artigo 42 todos da Lei 13.907/2018 - Lei Geral de Proteção de Dados.</w:t>
@@ -397,10 +744,34 @@
     <w:p>
       <w:pPr>
         <w:pStyle w:val="BodyText"/>
-      </w:pPr>
-      <w:r>
-        <w:lastRenderedPageBreak/>
-        <w:t>Tendo em vista que o legítimo interesse do CONTROLADOR é uma das fundamentações em razão de sua responsabilidade solidária ao TITULAR em caso de irregularidade fiscal e tributária:</w:t>
+        <w:jc w:val="both"/>
+      </w:pPr>
+      <w:r>
+        <w:t xml:space="preserve">Tendo em vista que o legítimo interesse </w:t>
+      </w:r>
+      <w:r>
+        <w:t xml:space="preserve">da Póstech-Lanchonete </w:t>
+      </w:r>
+      <w:r>
+        <w:t>é uma das fundamentações em razão de sua responsabilidade solidária ao</w:t>
+      </w:r>
+      <w:r>
+        <w:t xml:space="preserve"> cliente</w:t>
+      </w:r>
+      <w:r>
+        <w:t xml:space="preserve"> </w:t>
+      </w:r>
+      <w:r>
+        <w:t>(</w:t>
+      </w:r>
+      <w:r>
+        <w:t>TITULAR</w:t>
+      </w:r>
+      <w:r>
+        <w:t>)</w:t>
+      </w:r>
+      <w:r>
+        <w:t xml:space="preserve"> em caso de irregularidade fiscal e tributária:</w:t>
       </w:r>
     </w:p>
     <w:p>
@@ -410,6 +781,7 @@
           <w:ilvl w:val="0"/>
           <w:numId w:val="3"/>
         </w:numPr>
+        <w:jc w:val="both"/>
       </w:pPr>
       <w:r>
         <w:t>o tratamento dos dados sensíveis é indispensável ao cumprimento das exigências da legislação tributária, fiscal e trabalhista brasileira;</w:t>
@@ -422,6 +794,7 @@
           <w:ilvl w:val="0"/>
           <w:numId w:val="3"/>
         </w:numPr>
+        <w:jc w:val="both"/>
       </w:pPr>
       <w:r>
         <w:t>não há outra base legal possível de se utilizar para alcançar o mesmo propósito;</w:t>
@@ -434,6 +807,7 @@
           <w:ilvl w:val="0"/>
           <w:numId w:val="3"/>
         </w:numPr>
+        <w:jc w:val="both"/>
       </w:pPr>
       <w:r>
         <w:t xml:space="preserve">o processo atual de fato auxilia no propósito almejado. </w:t>
@@ -442,6 +816,7 @@
     <w:p>
       <w:pPr>
         <w:pStyle w:val="BodyText"/>
+        <w:jc w:val="both"/>
       </w:pPr>
       <w:r>
         <w:t>Todos os dados coletados com essa finalidade são eliminados após o período exigido pela legislação, que é de 5 (cinco) anos. Enquanto perdurar esse prazo, o encarregado manterá todos os dados criptografados com chaves assimétricas, armazenados em dois fornecedores de nuvem diferentes, com segurança de nuvem e de implementação, e duplo fator de autenticação, inclusive para fins de recuperação de arquivos de segurança e recibos de transmissão e evidência de cumprimento de obrigação acessória e principal.</w:t>
@@ -450,6 +825,7 @@
     <w:p>
       <w:pPr>
         <w:pStyle w:val="BodyText"/>
+        <w:jc w:val="both"/>
       </w:pPr>
       <w:r>
         <w:t>As informações de privacidade aos titulares seguem as diretrizes da obrigatoriedade de se manterem arquivadas todas as evidências fiscais, tributárias e trabalhistas de todas as informações enviadas aos sistemas oficiais da autoridade tributária brasileira.</w:t>
@@ -458,14 +834,25 @@
     <w:p>
       <w:pPr>
         <w:pStyle w:val="BodyText"/>
-      </w:pPr>
-      <w:r>
-        <w:t>A entidade CONTROLADORA poderá, a pedido do TITULAR, transferir a ele a guarda de tais informações, ressalvadas àquelas que o próprio CONTROLADOR, por dever de ofício, deve possuir pelo período constante da legislação.</w:t>
+        <w:jc w:val="both"/>
+      </w:pPr>
+      <w:r>
+        <w:t xml:space="preserve">A </w:t>
+      </w:r>
+      <w:r>
+        <w:t>Póstech-Lanchonete</w:t>
+      </w:r>
+      <w:r>
+        <w:t xml:space="preserve"> </w:t>
+      </w:r>
+      <w:r>
+        <w:t>poderá, a pedido do TITULAR, transferir a ele a guarda de tais informações, ressalvadas àquelas que o próprio CONTROLADOR, por dever de ofício, deve possuir pelo período constante da legislação.</w:t>
       </w:r>
     </w:p>
     <w:p>
       <w:pPr>
         <w:pStyle w:val="BodyText"/>
+        <w:jc w:val="both"/>
       </w:pPr>
       <w:bookmarkStart w:id="4" w:name="necessidade-e-proporcionalidade"/>
       <w:r>
@@ -484,25 +871,41 @@
     <w:p>
       <w:pPr>
         <w:pStyle w:val="FirstParagraph"/>
+        <w:jc w:val="both"/>
       </w:pPr>
       <w:r>
         <w:t>Identificamos os seguintes riscos, classificados de acordo com sua probabilidade (P) e seu impacto (I). O nível de risco se dá pela multiplicação dos dois fatores. As gradações são 5 (baixo), 10 (médio) e 15 (alto).</w:t>
       </w:r>
+    </w:p>
+    <w:p>
+      <w:pPr>
+        <w:pStyle w:val="BodyText"/>
+      </w:pPr>
+    </w:p>
+    <w:p>
+      <w:pPr>
+        <w:pStyle w:val="BodyText"/>
+      </w:pPr>
+    </w:p>
+    <w:p>
+      <w:pPr>
+        <w:pStyle w:val="BodyText"/>
+      </w:pPr>
     </w:p>
     <w:tbl>
       <w:tblPr>
         <w:tblStyle w:val="Table"/>
-        <w:tblW w:w="5000" w:type="pct"/>
+        <w:tblW w:w="5181" w:type="pct"/>
         <w:tblInd w:w="108" w:type="dxa"/>
         <w:tblLayout w:type="fixed"/>
         <w:tblLook w:val="0020" w:firstRow="1" w:lastRow="0" w:firstColumn="0" w:lastColumn="0" w:noHBand="0" w:noVBand="0"/>
       </w:tblPr>
       <w:tblGrid>
-        <w:gridCol w:w="1916"/>
-        <w:gridCol w:w="1915"/>
-        <w:gridCol w:w="1915"/>
-        <w:gridCol w:w="1915"/>
-        <w:gridCol w:w="1915"/>
+        <w:gridCol w:w="1560"/>
+        <w:gridCol w:w="3985"/>
+        <w:gridCol w:w="1118"/>
+        <w:gridCol w:w="1098"/>
+        <w:gridCol w:w="2162"/>
       </w:tblGrid>
       <w:tr>
         <w:trPr>
@@ -511,7 +914,7 @@
         </w:trPr>
         <w:tc>
           <w:tcPr>
-            <w:tcW w:w="1872" w:type="dxa"/>
+            <w:tcW w:w="1560" w:type="dxa"/>
             <w:tcBorders>
               <w:bottom w:val="single" w:sz="6" w:space="0" w:color="000000"/>
             </w:tcBorders>
@@ -527,13 +930,14 @@
               <w:rPr>
                 <w:rFonts w:eastAsia="Cambria"/>
               </w:rPr>
+              <w:lastRenderedPageBreak/>
               <w:t>N do Risco</w:t>
             </w:r>
           </w:p>
         </w:tc>
         <w:tc>
           <w:tcPr>
-            <w:tcW w:w="1872" w:type="dxa"/>
+            <w:tcW w:w="3985" w:type="dxa"/>
             <w:tcBorders>
               <w:bottom w:val="single" w:sz="6" w:space="0" w:color="000000"/>
             </w:tcBorders>
@@ -555,7 +959,7 @@
         </w:tc>
         <w:tc>
           <w:tcPr>
-            <w:tcW w:w="1872" w:type="dxa"/>
+            <w:tcW w:w="1118" w:type="dxa"/>
             <w:tcBorders>
               <w:bottom w:val="single" w:sz="6" w:space="0" w:color="000000"/>
             </w:tcBorders>
@@ -577,7 +981,7 @@
         </w:tc>
         <w:tc>
           <w:tcPr>
-            <w:tcW w:w="1872" w:type="dxa"/>
+            <w:tcW w:w="1098" w:type="dxa"/>
             <w:tcBorders>
               <w:bottom w:val="single" w:sz="6" w:space="0" w:color="000000"/>
             </w:tcBorders>
@@ -599,7 +1003,7 @@
         </w:tc>
         <w:tc>
           <w:tcPr>
-            <w:tcW w:w="1872" w:type="dxa"/>
+            <w:tcW w:w="2162" w:type="dxa"/>
             <w:tcBorders>
               <w:bottom w:val="single" w:sz="6" w:space="0" w:color="000000"/>
             </w:tcBorders>
@@ -623,7 +1027,7 @@
       <w:tr>
         <w:tc>
           <w:tcPr>
-            <w:tcW w:w="1872" w:type="dxa"/>
+            <w:tcW w:w="1560" w:type="dxa"/>
           </w:tcPr>
           <w:p>
             <w:pPr>
@@ -642,7 +1046,7 @@
         </w:tc>
         <w:tc>
           <w:tcPr>
-            <w:tcW w:w="1872" w:type="dxa"/>
+            <w:tcW w:w="3985" w:type="dxa"/>
           </w:tcPr>
           <w:p>
             <w:pPr>
@@ -661,7 +1065,7 @@
         </w:tc>
         <w:tc>
           <w:tcPr>
-            <w:tcW w:w="1872" w:type="dxa"/>
+            <w:tcW w:w="1118" w:type="dxa"/>
           </w:tcPr>
           <w:p>
             <w:pPr>
@@ -680,7 +1084,7 @@
         </w:tc>
         <w:tc>
           <w:tcPr>
-            <w:tcW w:w="1872" w:type="dxa"/>
+            <w:tcW w:w="1098" w:type="dxa"/>
           </w:tcPr>
           <w:p>
             <w:pPr>
@@ -699,7 +1103,7 @@
         </w:tc>
         <w:tc>
           <w:tcPr>
-            <w:tcW w:w="1872" w:type="dxa"/>
+            <w:tcW w:w="2162" w:type="dxa"/>
           </w:tcPr>
           <w:p>
             <w:pPr>
@@ -720,7 +1124,7 @@
       <w:tr>
         <w:tc>
           <w:tcPr>
-            <w:tcW w:w="1872" w:type="dxa"/>
+            <w:tcW w:w="1560" w:type="dxa"/>
           </w:tcPr>
           <w:p>
             <w:pPr>
@@ -739,7 +1143,7 @@
         </w:tc>
         <w:tc>
           <w:tcPr>
-            <w:tcW w:w="1872" w:type="dxa"/>
+            <w:tcW w:w="3985" w:type="dxa"/>
           </w:tcPr>
           <w:p>
             <w:pPr>
@@ -758,7 +1162,7 @@
         </w:tc>
         <w:tc>
           <w:tcPr>
-            <w:tcW w:w="1872" w:type="dxa"/>
+            <w:tcW w:w="1118" w:type="dxa"/>
           </w:tcPr>
           <w:p>
             <w:pPr>
@@ -777,7 +1181,7 @@
         </w:tc>
         <w:tc>
           <w:tcPr>
-            <w:tcW w:w="1872" w:type="dxa"/>
+            <w:tcW w:w="1098" w:type="dxa"/>
           </w:tcPr>
           <w:p>
             <w:pPr>
@@ -796,7 +1200,7 @@
         </w:tc>
         <w:tc>
           <w:tcPr>
-            <w:tcW w:w="1872" w:type="dxa"/>
+            <w:tcW w:w="2162" w:type="dxa"/>
           </w:tcPr>
           <w:p>
             <w:pPr>
@@ -817,7 +1221,7 @@
       <w:tr>
         <w:tc>
           <w:tcPr>
-            <w:tcW w:w="1872" w:type="dxa"/>
+            <w:tcW w:w="1560" w:type="dxa"/>
           </w:tcPr>
           <w:p>
             <w:pPr>
@@ -836,7 +1240,7 @@
         </w:tc>
         <w:tc>
           <w:tcPr>
-            <w:tcW w:w="1872" w:type="dxa"/>
+            <w:tcW w:w="3985" w:type="dxa"/>
           </w:tcPr>
           <w:p>
             <w:pPr>
@@ -855,34 +1259,38 @@
               <w:rPr>
                 <w:rFonts w:eastAsia="Cambria"/>
               </w:rPr>
-              <w:lastRenderedPageBreak/>
-              <w:t>falha de software</w:t>
-            </w:r>
-          </w:p>
-        </w:tc>
-        <w:tc>
-          <w:tcPr>
-            <w:tcW w:w="1872" w:type="dxa"/>
-          </w:tcPr>
-          <w:p>
-            <w:pPr>
-              <w:pStyle w:val="Compact"/>
-              <w:rPr>
-                <w:rFonts w:eastAsia="Cambria"/>
-              </w:rPr>
-            </w:pPr>
-            <w:r>
-              <w:rPr>
-                <w:rFonts w:eastAsia="Cambria"/>
-              </w:rPr>
-              <w:lastRenderedPageBreak/>
+              <w:t>f</w:t>
+            </w:r>
+            <w:r>
+              <w:rPr>
+                <w:rFonts w:eastAsia="Cambria"/>
+              </w:rPr>
+              <w:t>alha de software</w:t>
+            </w:r>
+          </w:p>
+        </w:tc>
+        <w:tc>
+          <w:tcPr>
+            <w:tcW w:w="1118" w:type="dxa"/>
+          </w:tcPr>
+          <w:p>
+            <w:pPr>
+              <w:pStyle w:val="Compact"/>
+              <w:rPr>
+                <w:rFonts w:eastAsia="Cambria"/>
+              </w:rPr>
+            </w:pPr>
+            <w:r>
+              <w:rPr>
+                <w:rFonts w:eastAsia="Cambria"/>
+              </w:rPr>
               <w:t>5</w:t>
             </w:r>
           </w:p>
         </w:tc>
         <w:tc>
           <w:tcPr>
-            <w:tcW w:w="1872" w:type="dxa"/>
+            <w:tcW w:w="1098" w:type="dxa"/>
           </w:tcPr>
           <w:p>
             <w:pPr>
@@ -901,7 +1309,7 @@
         </w:tc>
         <w:tc>
           <w:tcPr>
-            <w:tcW w:w="1872" w:type="dxa"/>
+            <w:tcW w:w="2162" w:type="dxa"/>
           </w:tcPr>
           <w:p>
             <w:pPr>
@@ -922,7 +1330,7 @@
       <w:tr>
         <w:tc>
           <w:tcPr>
-            <w:tcW w:w="1872" w:type="dxa"/>
+            <w:tcW w:w="1560" w:type="dxa"/>
           </w:tcPr>
           <w:p>
             <w:pPr>
@@ -941,7 +1349,7 @@
         </w:tc>
         <w:tc>
           <w:tcPr>
-            <w:tcW w:w="1872" w:type="dxa"/>
+            <w:tcW w:w="3985" w:type="dxa"/>
           </w:tcPr>
           <w:p>
             <w:pPr>
@@ -960,7 +1368,7 @@
         </w:tc>
         <w:tc>
           <w:tcPr>
-            <w:tcW w:w="1872" w:type="dxa"/>
+            <w:tcW w:w="1118" w:type="dxa"/>
           </w:tcPr>
           <w:p>
             <w:pPr>
@@ -979,7 +1387,7 @@
         </w:tc>
         <w:tc>
           <w:tcPr>
-            <w:tcW w:w="1872" w:type="dxa"/>
+            <w:tcW w:w="1098" w:type="dxa"/>
           </w:tcPr>
           <w:p>
             <w:pPr>
@@ -998,7 +1406,7 @@
         </w:tc>
         <w:tc>
           <w:tcPr>
-            <w:tcW w:w="1872" w:type="dxa"/>
+            <w:tcW w:w="2162" w:type="dxa"/>
           </w:tcPr>
           <w:p>
             <w:pPr>
@@ -1035,16 +1443,16 @@
     <w:tbl>
       <w:tblPr>
         <w:tblStyle w:val="Table"/>
-        <w:tblW w:w="5000" w:type="pct"/>
+        <w:tblW w:w="5730" w:type="pct"/>
         <w:tblInd w:w="108" w:type="dxa"/>
         <w:tblLayout w:type="fixed"/>
         <w:tblLook w:val="0020" w:firstRow="1" w:lastRow="0" w:firstColumn="0" w:lastColumn="0" w:noHBand="0" w:noVBand="0"/>
       </w:tblPr>
       <w:tblGrid>
-        <w:gridCol w:w="2394"/>
-        <w:gridCol w:w="2394"/>
-        <w:gridCol w:w="2394"/>
-        <w:gridCol w:w="2394"/>
+        <w:gridCol w:w="1132"/>
+        <w:gridCol w:w="4537"/>
+        <w:gridCol w:w="2410"/>
+        <w:gridCol w:w="2895"/>
       </w:tblGrid>
       <w:tr>
         <w:trPr>
@@ -1053,7 +1461,7 @@
         </w:trPr>
         <w:tc>
           <w:tcPr>
-            <w:tcW w:w="2339" w:type="dxa"/>
+            <w:tcW w:w="1133" w:type="dxa"/>
             <w:tcBorders>
               <w:bottom w:val="single" w:sz="6" w:space="0" w:color="000000"/>
             </w:tcBorders>
@@ -1075,7 +1483,7 @@
         </w:tc>
         <w:tc>
           <w:tcPr>
-            <w:tcW w:w="2340" w:type="dxa"/>
+            <w:tcW w:w="4537" w:type="dxa"/>
             <w:tcBorders>
               <w:bottom w:val="single" w:sz="6" w:space="0" w:color="000000"/>
             </w:tcBorders>
@@ -1097,7 +1505,7 @@
         </w:tc>
         <w:tc>
           <w:tcPr>
-            <w:tcW w:w="2340" w:type="dxa"/>
+            <w:tcW w:w="2410" w:type="dxa"/>
             <w:tcBorders>
               <w:bottom w:val="single" w:sz="6" w:space="0" w:color="000000"/>
             </w:tcBorders>
@@ -1119,7 +1527,7 @@
         </w:tc>
         <w:tc>
           <w:tcPr>
-            <w:tcW w:w="2340" w:type="dxa"/>
+            <w:tcW w:w="2895" w:type="dxa"/>
             <w:tcBorders>
               <w:bottom w:val="single" w:sz="6" w:space="0" w:color="000000"/>
             </w:tcBorders>
@@ -1143,7 +1551,7 @@
       <w:tr>
         <w:tc>
           <w:tcPr>
-            <w:tcW w:w="2339" w:type="dxa"/>
+            <w:tcW w:w="1133" w:type="dxa"/>
           </w:tcPr>
           <w:p>
             <w:pPr>
@@ -1162,26 +1570,46 @@
         </w:tc>
         <w:tc>
           <w:tcPr>
-            <w:tcW w:w="2340" w:type="dxa"/>
-          </w:tcPr>
-          <w:p>
-            <w:pPr>
-              <w:pStyle w:val="Compact"/>
-              <w:rPr>
-                <w:rFonts w:eastAsia="Cambria"/>
-              </w:rPr>
-            </w:pPr>
-            <w:r>
-              <w:rPr>
-                <w:rFonts w:eastAsia="Cambria"/>
-              </w:rPr>
-              <w:t>1. controle do acesso lógico2. monitoramento ativo de ações suspeitas no ambiente de operação</w:t>
-            </w:r>
-          </w:p>
-        </w:tc>
-        <w:tc>
-          <w:tcPr>
-            <w:tcW w:w="2340" w:type="dxa"/>
+            <w:tcW w:w="4537" w:type="dxa"/>
+          </w:tcPr>
+          <w:p>
+            <w:pPr>
+              <w:pStyle w:val="Compact"/>
+              <w:rPr>
+                <w:rFonts w:eastAsia="Cambria"/>
+              </w:rPr>
+            </w:pPr>
+            <w:r>
+              <w:rPr>
+                <w:rFonts w:eastAsia="Cambria"/>
+              </w:rPr>
+              <w:t>1. controle do acesso lógico</w:t>
+            </w:r>
+            <w:r>
+              <w:rPr>
+                <w:rFonts w:eastAsia="Cambria"/>
+              </w:rPr>
+              <w:t xml:space="preserve"> </w:t>
+            </w:r>
+          </w:p>
+          <w:p>
+            <w:pPr>
+              <w:pStyle w:val="Compact"/>
+              <w:rPr>
+                <w:rFonts w:eastAsia="Cambria"/>
+              </w:rPr>
+            </w:pPr>
+            <w:r>
+              <w:rPr>
+                <w:rFonts w:eastAsia="Cambria"/>
+              </w:rPr>
+              <w:t>2. monitoramento ativo de ações suspeitas no ambiente de operação</w:t>
+            </w:r>
+          </w:p>
+        </w:tc>
+        <w:tc>
+          <w:tcPr>
+            <w:tcW w:w="2410" w:type="dxa"/>
           </w:tcPr>
           <w:p>
             <w:pPr>
@@ -1200,7 +1628,7 @@
         </w:tc>
         <w:tc>
           <w:tcPr>
-            <w:tcW w:w="2340" w:type="dxa"/>
+            <w:tcW w:w="2895" w:type="dxa"/>
           </w:tcPr>
           <w:p>
             <w:pPr>
@@ -1221,7 +1649,7 @@
       <w:tr>
         <w:tc>
           <w:tcPr>
-            <w:tcW w:w="2339" w:type="dxa"/>
+            <w:tcW w:w="1133" w:type="dxa"/>
           </w:tcPr>
           <w:p>
             <w:pPr>
@@ -1240,26 +1668,40 @@
         </w:tc>
         <w:tc>
           <w:tcPr>
-            <w:tcW w:w="2340" w:type="dxa"/>
-          </w:tcPr>
-          <w:p>
-            <w:pPr>
-              <w:pStyle w:val="Compact"/>
-              <w:rPr>
-                <w:rFonts w:eastAsia="Cambria"/>
-              </w:rPr>
-            </w:pPr>
-            <w:r>
-              <w:rPr>
-                <w:rFonts w:eastAsia="Cambria"/>
-              </w:rPr>
-              <w:t>1. treinamento2. redução de dados para operação</w:t>
-            </w:r>
-          </w:p>
-        </w:tc>
-        <w:tc>
-          <w:tcPr>
-            <w:tcW w:w="2340" w:type="dxa"/>
+            <w:tcW w:w="4537" w:type="dxa"/>
+          </w:tcPr>
+          <w:p>
+            <w:pPr>
+              <w:pStyle w:val="Compact"/>
+              <w:rPr>
+                <w:rFonts w:eastAsia="Cambria"/>
+              </w:rPr>
+            </w:pPr>
+            <w:r>
+              <w:rPr>
+                <w:rFonts w:eastAsia="Cambria"/>
+              </w:rPr>
+              <w:t>1. treinamento</w:t>
+            </w:r>
+          </w:p>
+          <w:p>
+            <w:pPr>
+              <w:pStyle w:val="Compact"/>
+              <w:rPr>
+                <w:rFonts w:eastAsia="Cambria"/>
+              </w:rPr>
+            </w:pPr>
+            <w:r>
+              <w:rPr>
+                <w:rFonts w:eastAsia="Cambria"/>
+              </w:rPr>
+              <w:t>2. redução de dados para operação</w:t>
+            </w:r>
+          </w:p>
+        </w:tc>
+        <w:tc>
+          <w:tcPr>
+            <w:tcW w:w="2410" w:type="dxa"/>
           </w:tcPr>
           <w:p>
             <w:pPr>
@@ -1278,7 +1720,7 @@
         </w:tc>
         <w:tc>
           <w:tcPr>
-            <w:tcW w:w="2340" w:type="dxa"/>
+            <w:tcW w:w="2895" w:type="dxa"/>
           </w:tcPr>
           <w:p>
             <w:pPr>
@@ -1299,7 +1741,7 @@
       <w:tr>
         <w:tc>
           <w:tcPr>
-            <w:tcW w:w="2339" w:type="dxa"/>
+            <w:tcW w:w="1133" w:type="dxa"/>
           </w:tcPr>
           <w:p>
             <w:pPr>
@@ -1318,7 +1760,7 @@
         </w:tc>
         <w:tc>
           <w:tcPr>
-            <w:tcW w:w="2340" w:type="dxa"/>
+            <w:tcW w:w="4537" w:type="dxa"/>
           </w:tcPr>
           <w:p>
             <w:pPr>
@@ -1337,7 +1779,7 @@
         </w:tc>
         <w:tc>
           <w:tcPr>
-            <w:tcW w:w="2340" w:type="dxa"/>
+            <w:tcW w:w="2410" w:type="dxa"/>
           </w:tcPr>
           <w:p>
             <w:pPr>
@@ -1356,7 +1798,7 @@
         </w:tc>
         <w:tc>
           <w:tcPr>
-            <w:tcW w:w="2340" w:type="dxa"/>
+            <w:tcW w:w="2895" w:type="dxa"/>
           </w:tcPr>
           <w:p>
             <w:pPr>
@@ -1377,11 +1819,12 @@
       <w:tr>
         <w:tc>
           <w:tcPr>
-            <w:tcW w:w="2339" w:type="dxa"/>
-          </w:tcPr>
-          <w:p>
-            <w:pPr>
-              <w:pStyle w:val="Compact"/>
+            <w:tcW w:w="1133" w:type="dxa"/>
+          </w:tcPr>
+          <w:p>
+            <w:pPr>
+              <w:pStyle w:val="Compact"/>
+              <w:spacing w:before="0" w:after="0"/>
               <w:rPr>
                 <w:rFonts w:eastAsia="Cambria"/>
               </w:rPr>
@@ -1396,30 +1839,47 @@
         </w:tc>
         <w:tc>
           <w:tcPr>
-            <w:tcW w:w="2340" w:type="dxa"/>
-          </w:tcPr>
-          <w:p>
-            <w:pPr>
-              <w:pStyle w:val="Compact"/>
-              <w:rPr>
-                <w:rFonts w:eastAsia="Cambria"/>
-              </w:rPr>
-            </w:pPr>
-            <w:r>
-              <w:rPr>
-                <w:rFonts w:eastAsia="Cambria"/>
-              </w:rPr>
-              <w:t>1. controle de failover para falhas que causem indisponibilidade2. monitoramento de todos os componentes da solução</w:t>
-            </w:r>
-          </w:p>
-        </w:tc>
-        <w:tc>
-          <w:tcPr>
-            <w:tcW w:w="2340" w:type="dxa"/>
-          </w:tcPr>
-          <w:p>
-            <w:pPr>
-              <w:pStyle w:val="Compact"/>
+            <w:tcW w:w="4537" w:type="dxa"/>
+          </w:tcPr>
+          <w:p>
+            <w:pPr>
+              <w:pStyle w:val="Compact"/>
+              <w:spacing w:before="0" w:after="0"/>
+              <w:rPr>
+                <w:rFonts w:eastAsia="Cambria"/>
+              </w:rPr>
+            </w:pPr>
+            <w:r>
+              <w:rPr>
+                <w:rFonts w:eastAsia="Cambria"/>
+              </w:rPr>
+              <w:t>1. controle de failover para falhas que causem indisponibilidade</w:t>
+            </w:r>
+          </w:p>
+          <w:p>
+            <w:pPr>
+              <w:pStyle w:val="Compact"/>
+              <w:spacing w:before="0" w:after="0"/>
+              <w:rPr>
+                <w:rFonts w:eastAsia="Cambria"/>
+              </w:rPr>
+            </w:pPr>
+            <w:r>
+              <w:rPr>
+                <w:rFonts w:eastAsia="Cambria"/>
+              </w:rPr>
+              <w:t>2. monitoramento de todos os componentes da solução</w:t>
+            </w:r>
+          </w:p>
+        </w:tc>
+        <w:tc>
+          <w:tcPr>
+            <w:tcW w:w="2410" w:type="dxa"/>
+          </w:tcPr>
+          <w:p>
+            <w:pPr>
+              <w:pStyle w:val="Compact"/>
+              <w:spacing w:before="0" w:after="0"/>
               <w:rPr>
                 <w:rFonts w:eastAsia="Cambria"/>
               </w:rPr>
@@ -1434,11 +1894,12 @@
         </w:tc>
         <w:tc>
           <w:tcPr>
-            <w:tcW w:w="2340" w:type="dxa"/>
-          </w:tcPr>
-          <w:p>
-            <w:pPr>
-              <w:pStyle w:val="Compact"/>
+            <w:tcW w:w="2895" w:type="dxa"/>
+          </w:tcPr>
+          <w:p>
+            <w:pPr>
+              <w:pStyle w:val="Compact"/>
+              <w:spacing w:before="0" w:after="0"/>
               <w:rPr>
                 <w:rFonts w:eastAsia="Cambria"/>
               </w:rPr>
@@ -1456,6 +1917,13 @@
     <w:p>
       <w:pPr>
         <w:pStyle w:val="Heading1"/>
+        <w:spacing w:before="0"/>
+      </w:pPr>
+    </w:p>
+    <w:p>
+      <w:pPr>
+        <w:pStyle w:val="Heading1"/>
+        <w:spacing w:before="0"/>
       </w:pPr>
       <w:r>
         <w:t>8 - APROVAÇÃO</w:t>
@@ -1474,7 +1942,13 @@
         <w:pStyle w:val="FirstParagraph"/>
       </w:pPr>
       <w:r>
-        <w:t>Representante do CONTROLADOR</w:t>
+        <w:t xml:space="preserve">Representante </w:t>
+      </w:r>
+      <w:r>
+        <w:t xml:space="preserve">da </w:t>
+      </w:r>
+      <w:r>
+        <w:t>Póstech-Lanchonete</w:t>
       </w:r>
     </w:p>
     <w:p>
@@ -1483,7 +1957,6 @@
       </w:pPr>
       <w:bookmarkStart w:id="6" w:name="assinaturas"/>
       <w:r>
-        <w:lastRenderedPageBreak/>
         <w:t>Encarregado dos dados ou seu representante</w:t>
       </w:r>
       <w:bookmarkEnd w:id="6"/>
@@ -1502,122 +1975,131 @@
 <file path=word/numbering.xml><?xml version="1.0" encoding="utf-8"?>
 <w:numbering xmlns:wpc="http://schemas.microsoft.com/office/word/2010/wordprocessingCanvas" xmlns:cx="http://schemas.microsoft.com/office/drawing/2014/chartex" xmlns:cx1="http://schemas.microsoft.com/office/drawing/2015/9/8/chartex" xmlns:cx2="http://schemas.microsoft.com/office/drawing/2015/10/21/chartex" xmlns:cx3="http://schemas.microsoft.com/office/drawing/2016/5/9/chartex" xmlns:cx4="http://schemas.microsoft.com/office/drawing/2016/5/10/chartex" xmlns:cx5="http://schemas.microsoft.com/office/drawing/2016/5/11/chartex" xmlns:cx6="http://schemas.microsoft.com/office/drawing/2016/5/12/chartex" xmlns:cx7="http://schemas.microsoft.com/office/drawing/2016/5/13/chartex" xmlns:cx8="http://schemas.microsoft.com/office/drawing/2016/5/14/chartex" xmlns:mc="http://schemas.openxmlformats.org/markup-compatibility/2006" xmlns:aink="http://schemas.microsoft.com/office/drawing/2016/ink" xmlns:am3d="http://schemas.microsoft.com/office/drawing/2017/model3d" xmlns:o="urn:schemas-microsoft-com:office:office" xmlns:oel="http://schemas.microsoft.com/office/2019/extlst" xmlns:r="http://schemas.openxmlformats.org/officeDocument/2006/relationships" xmlns:m="http://schemas.openxmlformats.org/officeDocument/2006/math" xmlns:v="urn:schemas-microsoft-com:vml" xmlns:wp14="http://schemas.microsoft.com/office/word/2010/wordprocessingDrawing" xmlns:wp="http://schemas.openxmlformats.org/drawingml/2006/wordprocessingDrawing" xmlns:w10="urn:schemas-microsoft-com:office:word" xmlns:w="http://schemas.openxmlformats.org/wordprocessingml/2006/main" xmlns:w14="http://schemas.microsoft.com/office/word/2010/wordml" xmlns:w15="http://schemas.microsoft.com/office/word/2012/wordml" xmlns:w16cex="http://schemas.microsoft.com/office/word/2018/wordml/cex" xmlns:w16cid="http://schemas.microsoft.com/office/word/2016/wordml/cid" xmlns:w16="http://schemas.microsoft.com/office/word/2018/wordml" xmlns:w16sdtdh="http://schemas.microsoft.com/office/word/2020/wordml/sdtdatahash" xmlns:w16se="http://schemas.microsoft.com/office/word/2015/wordml/symex" xmlns:wpg="http://schemas.microsoft.com/office/word/2010/wordprocessingGroup" xmlns:wpi="http://schemas.microsoft.com/office/word/2010/wordprocessingInk" xmlns:wne="http://schemas.microsoft.com/office/word/2006/wordml" xmlns:wps="http://schemas.microsoft.com/office/word/2010/wordprocessingShape" mc:Ignorable="w14 w15 w16se w16cid w16 w16cex w16sdtdh wp14">
   <w:abstractNum w:abstractNumId="0" w15:restartNumberingAfterBreak="0">
-    <w:nsid w:val="0B51537A"/>
+    <w:nsid w:val="1D335E26"/>
     <w:multiLevelType w:val="multilevel"/>
-    <w:tmpl w:val="7F7C33A6"/>
+    <w:tmpl w:val="427C17FA"/>
     <w:lvl w:ilvl="0">
       <w:start w:val="1"/>
-      <w:numFmt w:val="lowerLetter"/>
-      <w:lvlText w:val="%1)"/>
+      <w:numFmt w:val="none"/>
+      <w:suff w:val="nothing"/>
+      <w:lvlText w:val=""/>
       <w:lvlJc w:val="left"/>
       <w:pPr>
         <w:tabs>
           <w:tab w:val="num" w:pos="0"/>
         </w:tabs>
-        <w:ind w:left="720" w:hanging="480"/>
+        <w:ind w:left="0" w:firstLine="0"/>
       </w:pPr>
     </w:lvl>
     <w:lvl w:ilvl="1">
       <w:start w:val="1"/>
-      <w:numFmt w:val="lowerLetter"/>
-      <w:lvlText w:val="%2)"/>
+      <w:numFmt w:val="none"/>
+      <w:suff w:val="nothing"/>
+      <w:lvlText w:val=""/>
       <w:lvlJc w:val="left"/>
       <w:pPr>
         <w:tabs>
           <w:tab w:val="num" w:pos="0"/>
         </w:tabs>
-        <w:ind w:left="1440" w:hanging="480"/>
+        <w:ind w:left="0" w:firstLine="0"/>
       </w:pPr>
     </w:lvl>
     <w:lvl w:ilvl="2">
       <w:start w:val="1"/>
-      <w:numFmt w:val="lowerLetter"/>
-      <w:lvlText w:val="%3)"/>
+      <w:numFmt w:val="none"/>
+      <w:suff w:val="nothing"/>
+      <w:lvlText w:val=""/>
       <w:lvlJc w:val="left"/>
       <w:pPr>
         <w:tabs>
           <w:tab w:val="num" w:pos="0"/>
         </w:tabs>
-        <w:ind w:left="2160" w:hanging="480"/>
+        <w:ind w:left="0" w:firstLine="0"/>
       </w:pPr>
     </w:lvl>
     <w:lvl w:ilvl="3">
       <w:start w:val="1"/>
-      <w:numFmt w:val="lowerLetter"/>
-      <w:lvlText w:val="%4)"/>
+      <w:numFmt w:val="none"/>
+      <w:suff w:val="nothing"/>
+      <w:lvlText w:val=""/>
       <w:lvlJc w:val="left"/>
       <w:pPr>
         <w:tabs>
           <w:tab w:val="num" w:pos="0"/>
         </w:tabs>
-        <w:ind w:left="2880" w:hanging="480"/>
+        <w:ind w:left="0" w:firstLine="0"/>
       </w:pPr>
     </w:lvl>
     <w:lvl w:ilvl="4">
       <w:start w:val="1"/>
-      <w:numFmt w:val="lowerLetter"/>
-      <w:lvlText w:val="%5)"/>
+      <w:numFmt w:val="none"/>
+      <w:suff w:val="nothing"/>
+      <w:lvlText w:val=""/>
       <w:lvlJc w:val="left"/>
       <w:pPr>
         <w:tabs>
           <w:tab w:val="num" w:pos="0"/>
         </w:tabs>
-        <w:ind w:left="3600" w:hanging="480"/>
+        <w:ind w:left="0" w:firstLine="0"/>
       </w:pPr>
     </w:lvl>
     <w:lvl w:ilvl="5">
       <w:start w:val="1"/>
-      <w:numFmt w:val="lowerLetter"/>
-      <w:lvlText w:val="%6)"/>
+      <w:numFmt w:val="none"/>
+      <w:suff w:val="nothing"/>
+      <w:lvlText w:val=""/>
       <w:lvlJc w:val="left"/>
       <w:pPr>
         <w:tabs>
           <w:tab w:val="num" w:pos="0"/>
         </w:tabs>
-        <w:ind w:left="4320" w:hanging="480"/>
+        <w:ind w:left="0" w:firstLine="0"/>
       </w:pPr>
     </w:lvl>
     <w:lvl w:ilvl="6">
       <w:start w:val="1"/>
-      <w:numFmt w:val="lowerLetter"/>
-      <w:lvlText w:val="%7)"/>
+      <w:numFmt w:val="none"/>
+      <w:suff w:val="nothing"/>
+      <w:lvlText w:val=""/>
       <w:lvlJc w:val="left"/>
       <w:pPr>
         <w:tabs>
           <w:tab w:val="num" w:pos="0"/>
         </w:tabs>
-        <w:ind w:left="5040" w:hanging="480"/>
+        <w:ind w:left="0" w:firstLine="0"/>
       </w:pPr>
     </w:lvl>
     <w:lvl w:ilvl="7">
       <w:start w:val="1"/>
-      <w:numFmt w:val="lowerLetter"/>
-      <w:lvlText w:val="%8)"/>
+      <w:numFmt w:val="none"/>
+      <w:suff w:val="nothing"/>
+      <w:lvlText w:val=""/>
       <w:lvlJc w:val="left"/>
       <w:pPr>
         <w:tabs>
           <w:tab w:val="num" w:pos="0"/>
         </w:tabs>
-        <w:ind w:left="5760" w:hanging="480"/>
+        <w:ind w:left="0" w:firstLine="0"/>
       </w:pPr>
     </w:lvl>
     <w:lvl w:ilvl="8">
       <w:start w:val="1"/>
-      <w:numFmt w:val="lowerLetter"/>
-      <w:lvlText w:val="%9)"/>
+      <w:numFmt w:val="none"/>
+      <w:suff w:val="nothing"/>
+      <w:lvlText w:val=""/>
       <w:lvlJc w:val="left"/>
       <w:pPr>
         <w:tabs>
           <w:tab w:val="num" w:pos="0"/>
         </w:tabs>
-        <w:ind w:left="6480" w:hanging="480"/>
+        <w:ind w:left="0" w:firstLine="0"/>
       </w:pPr>
     </w:lvl>
   </w:abstractNum>
   <w:abstractNum w:abstractNumId="1" w15:restartNumberingAfterBreak="0">
-    <w:nsid w:val="206A306D"/>
+    <w:nsid w:val="48B76AD6"/>
     <w:multiLevelType w:val="multilevel"/>
-    <w:tmpl w:val="01F20522"/>
+    <w:tmpl w:val="EA28C798"/>
     <w:lvl w:ilvl="0">
       <w:start w:val="1"/>
       <w:numFmt w:val="decimal"/>
@@ -1728,9 +2210,9 @@
     </w:lvl>
   </w:abstractNum>
   <w:abstractNum w:abstractNumId="2" w15:restartNumberingAfterBreak="0">
-    <w:nsid w:val="536800CC"/>
+    <w:nsid w:val="6335271C"/>
     <w:multiLevelType w:val="multilevel"/>
-    <w:tmpl w:val="89B6B6E2"/>
+    <w:tmpl w:val="385ED5DE"/>
     <w:lvl w:ilvl="0">
       <w:start w:val="1"/>
       <w:numFmt w:val="bullet"/>
@@ -1868,146 +2350,137 @@
     </w:lvl>
   </w:abstractNum>
   <w:abstractNum w:abstractNumId="3" w15:restartNumberingAfterBreak="0">
-    <w:nsid w:val="69511B1A"/>
+    <w:nsid w:val="69180EEA"/>
     <w:multiLevelType w:val="multilevel"/>
-    <w:tmpl w:val="BDA26918"/>
+    <w:tmpl w:val="8EEA4496"/>
     <w:lvl w:ilvl="0">
       <w:start w:val="1"/>
-      <w:numFmt w:val="none"/>
-      <w:suff w:val="nothing"/>
-      <w:lvlText w:val=""/>
+      <w:numFmt w:val="lowerLetter"/>
+      <w:lvlText w:val="%1)"/>
       <w:lvlJc w:val="left"/>
       <w:pPr>
         <w:tabs>
           <w:tab w:val="num" w:pos="0"/>
         </w:tabs>
-        <w:ind w:left="0" w:firstLine="0"/>
+        <w:ind w:left="720" w:hanging="480"/>
       </w:pPr>
     </w:lvl>
     <w:lvl w:ilvl="1">
       <w:start w:val="1"/>
-      <w:numFmt w:val="none"/>
-      <w:suff w:val="nothing"/>
-      <w:lvlText w:val=""/>
+      <w:numFmt w:val="lowerLetter"/>
+      <w:lvlText w:val="%2)"/>
       <w:lvlJc w:val="left"/>
       <w:pPr>
         <w:tabs>
           <w:tab w:val="num" w:pos="0"/>
         </w:tabs>
-        <w:ind w:left="0" w:firstLine="0"/>
+        <w:ind w:left="1440" w:hanging="480"/>
       </w:pPr>
     </w:lvl>
     <w:lvl w:ilvl="2">
       <w:start w:val="1"/>
-      <w:numFmt w:val="none"/>
-      <w:suff w:val="nothing"/>
-      <w:lvlText w:val=""/>
+      <w:numFmt w:val="lowerLetter"/>
+      <w:lvlText w:val="%3)"/>
       <w:lvlJc w:val="left"/>
       <w:pPr>
         <w:tabs>
           <w:tab w:val="num" w:pos="0"/>
         </w:tabs>
-        <w:ind w:left="0" w:firstLine="0"/>
+        <w:ind w:left="2160" w:hanging="480"/>
       </w:pPr>
     </w:lvl>
     <w:lvl w:ilvl="3">
       <w:start w:val="1"/>
-      <w:numFmt w:val="none"/>
-      <w:suff w:val="nothing"/>
-      <w:lvlText w:val=""/>
+      <w:numFmt w:val="lowerLetter"/>
+      <w:lvlText w:val="%4)"/>
       <w:lvlJc w:val="left"/>
       <w:pPr>
         <w:tabs>
           <w:tab w:val="num" w:pos="0"/>
         </w:tabs>
-        <w:ind w:left="0" w:firstLine="0"/>
+        <w:ind w:left="2880" w:hanging="480"/>
       </w:pPr>
     </w:lvl>
     <w:lvl w:ilvl="4">
       <w:start w:val="1"/>
-      <w:numFmt w:val="none"/>
-      <w:suff w:val="nothing"/>
-      <w:lvlText w:val=""/>
+      <w:numFmt w:val="lowerLetter"/>
+      <w:lvlText w:val="%5)"/>
       <w:lvlJc w:val="left"/>
       <w:pPr>
         <w:tabs>
           <w:tab w:val="num" w:pos="0"/>
         </w:tabs>
-        <w:ind w:left="0" w:firstLine="0"/>
+        <w:ind w:left="3600" w:hanging="480"/>
       </w:pPr>
     </w:lvl>
     <w:lvl w:ilvl="5">
       <w:start w:val="1"/>
-      <w:numFmt w:val="none"/>
-      <w:suff w:val="nothing"/>
-      <w:lvlText w:val=""/>
+      <w:numFmt w:val="lowerLetter"/>
+      <w:lvlText w:val="%6)"/>
       <w:lvlJc w:val="left"/>
       <w:pPr>
         <w:tabs>
           <w:tab w:val="num" w:pos="0"/>
         </w:tabs>
-        <w:ind w:left="0" w:firstLine="0"/>
+        <w:ind w:left="4320" w:hanging="480"/>
       </w:pPr>
     </w:lvl>
     <w:lvl w:ilvl="6">
       <w:start w:val="1"/>
-      <w:numFmt w:val="none"/>
-      <w:suff w:val="nothing"/>
-      <w:lvlText w:val=""/>
+      <w:numFmt w:val="lowerLetter"/>
+      <w:lvlText w:val="%7)"/>
       <w:lvlJc w:val="left"/>
       <w:pPr>
         <w:tabs>
           <w:tab w:val="num" w:pos="0"/>
         </w:tabs>
-        <w:ind w:left="0" w:firstLine="0"/>
+        <w:ind w:left="5040" w:hanging="480"/>
       </w:pPr>
     </w:lvl>
     <w:lvl w:ilvl="7">
       <w:start w:val="1"/>
-      <w:numFmt w:val="none"/>
-      <w:suff w:val="nothing"/>
-      <w:lvlText w:val=""/>
+      <w:numFmt w:val="lowerLetter"/>
+      <w:lvlText w:val="%8)"/>
       <w:lvlJc w:val="left"/>
       <w:pPr>
         <w:tabs>
           <w:tab w:val="num" w:pos="0"/>
         </w:tabs>
-        <w:ind w:left="0" w:firstLine="0"/>
+        <w:ind w:left="5760" w:hanging="480"/>
       </w:pPr>
     </w:lvl>
     <w:lvl w:ilvl="8">
       <w:start w:val="1"/>
-      <w:numFmt w:val="none"/>
-      <w:suff w:val="nothing"/>
-      <w:lvlText w:val=""/>
+      <w:numFmt w:val="lowerLetter"/>
+      <w:lvlText w:val="%9)"/>
       <w:lvlJc w:val="left"/>
       <w:pPr>
         <w:tabs>
           <w:tab w:val="num" w:pos="0"/>
         </w:tabs>
-        <w:ind w:left="0" w:firstLine="0"/>
+        <w:ind w:left="6480" w:hanging="480"/>
       </w:pPr>
     </w:lvl>
   </w:abstractNum>
-  <w:num w:numId="1" w16cid:durableId="1793010731">
+  <w:num w:numId="1" w16cid:durableId="807017129">
+    <w:abstractNumId w:val="3"/>
+  </w:num>
+  <w:num w:numId="2" w16cid:durableId="1786923091">
+    <w:abstractNumId w:val="1"/>
+  </w:num>
+  <w:num w:numId="3" w16cid:durableId="355274416">
+    <w:abstractNumId w:val="2"/>
+  </w:num>
+  <w:num w:numId="4" w16cid:durableId="1381130045">
     <w:abstractNumId w:val="0"/>
   </w:num>
-  <w:num w:numId="2" w16cid:durableId="1888879903">
-    <w:abstractNumId w:val="1"/>
-  </w:num>
-  <w:num w:numId="3" w16cid:durableId="1118523014">
-    <w:abstractNumId w:val="2"/>
-  </w:num>
-  <w:num w:numId="4" w16cid:durableId="345911661">
+  <w:num w:numId="5" w16cid:durableId="1817796843">
     <w:abstractNumId w:val="3"/>
-  </w:num>
-  <w:num w:numId="5" w16cid:durableId="513154780">
-    <w:abstractNumId w:val="0"/>
     <w:lvlOverride w:ilvl="0">
       <w:startOverride w:val="1"/>
     </w:lvlOverride>
   </w:num>
-  <w:num w:numId="6" w16cid:durableId="933516945">
+  <w:num w:numId="6" w16cid:durableId="1537084611">
     <w:abstractNumId w:val="1"/>
     <w:lvlOverride w:ilvl="0">
       <w:startOverride w:val="1"/>
@@ -2034,7 +2507,96 @@
     </w:pPrDefault>
   </w:docDefaults>
   <w:latentStyles w:defLockedState="0" w:defUIPriority="0" w:defSemiHidden="0" w:defUnhideWhenUsed="0" w:defQFormat="0" w:count="376">
+    <w:lsdException w:name="heading 6" w:semiHidden="1" w:unhideWhenUsed="1"/>
+    <w:lsdException w:name="index 3" w:semiHidden="1" w:unhideWhenUsed="1"/>
+    <w:lsdException w:name="index 4" w:semiHidden="1" w:unhideWhenUsed="1"/>
+    <w:lsdException w:name="index 5" w:semiHidden="1" w:unhideWhenUsed="1"/>
+    <w:lsdException w:name="index 6" w:semiHidden="1" w:unhideWhenUsed="1"/>
+    <w:lsdException w:name="index 7" w:semiHidden="1" w:unhideWhenUsed="1"/>
+    <w:lsdException w:name="index 8" w:semiHidden="1" w:unhideWhenUsed="1"/>
+    <w:lsdException w:name="index 9" w:semiHidden="1" w:unhideWhenUsed="1"/>
+    <w:lsdException w:name="toc 1" w:semiHidden="1" w:unhideWhenUsed="1"/>
+    <w:lsdException w:name="toc 2" w:semiHidden="1" w:unhideWhenUsed="1"/>
+    <w:lsdException w:name="toc 3" w:semiHidden="1" w:unhideWhenUsed="1"/>
+    <w:lsdException w:name="toc 4" w:semiHidden="1" w:unhideWhenUsed="1"/>
+    <w:lsdException w:name="toc 5" w:semiHidden="1" w:unhideWhenUsed="1"/>
+    <w:lsdException w:name="toc 6" w:semiHidden="1" w:unhideWhenUsed="1"/>
+    <w:lsdException w:name="toc 7" w:semiHidden="1" w:unhideWhenUsed="1"/>
+    <w:lsdException w:name="toc 8" w:semiHidden="1" w:unhideWhenUsed="1"/>
+    <w:lsdException w:name="toc 9" w:semiHidden="1" w:unhideWhenUsed="1"/>
+    <w:lsdException w:name="Normal Indent" w:semiHidden="1" w:unhideWhenUsed="1"/>
+    <w:lsdException w:name="footnote text" w:semiHidden="1" w:unhideWhenUsed="1"/>
+    <w:lsdException w:name="annotation text" w:semiHidden="1" w:unhideWhenUsed="1"/>
+    <w:lsdException w:name="header" w:semiHidden="1" w:unhideWhenUsed="1"/>
+    <w:lsdException w:name="footer" w:semiHidden="1" w:unhideWhenUsed="1"/>
+    <w:lsdException w:name="index heading" w:semiHidden="1" w:unhideWhenUsed="1"/>
+    <w:lsdException w:name="caption" w:semiHidden="1" w:unhideWhenUsed="1"/>
+    <w:lsdException w:name="table of figures" w:semiHidden="1" w:unhideWhenUsed="1"/>
+    <w:lsdException w:name="envelope address" w:semiHidden="1" w:unhideWhenUsed="1"/>
+    <w:lsdException w:name="envelope return" w:semiHidden="1" w:unhideWhenUsed="1"/>
+    <w:lsdException w:name="footnote reference" w:semiHidden="1" w:unhideWhenUsed="1"/>
+    <w:lsdException w:name="annotation reference" w:semiHidden="1" w:unhideWhenUsed="1"/>
+    <w:lsdException w:name="line number" w:semiHidden="1" w:unhideWhenUsed="1"/>
+    <w:lsdException w:name="page number" w:semiHidden="1" w:unhideWhenUsed="1"/>
+    <w:lsdException w:name="endnote reference" w:semiHidden="1" w:unhideWhenUsed="1"/>
+    <w:lsdException w:name="endnote text" w:semiHidden="1" w:unhideWhenUsed="1"/>
+    <w:lsdException w:name="table of authorities" w:semiHidden="1" w:unhideWhenUsed="1"/>
+    <w:lsdException w:name="macro" w:semiHidden="1" w:unhideWhenUsed="1"/>
+    <w:lsdException w:name="toa heading" w:semiHidden="1" w:unhideWhenUsed="1"/>
+    <w:lsdException w:name="List" w:semiHidden="1" w:unhideWhenUsed="1"/>
+    <w:lsdException w:name="List Bullet" w:semiHidden="1" w:unhideWhenUsed="1"/>
+    <w:lsdException w:name="List Number" w:semiHidden="1" w:unhideWhenUsed="1"/>
+    <w:lsdException w:name="List 2" w:semiHidden="1" w:unhideWhenUsed="1"/>
+    <w:lsdException w:name="List 3" w:semiHidden="1" w:unhideWhenUsed="1"/>
+    <w:lsdException w:name="List 4" w:semiHidden="1" w:unhideWhenUsed="1"/>
+    <w:lsdException w:name="List 5" w:semiHidden="1" w:unhideWhenUsed="1"/>
+    <w:lsdException w:name="List Bullet 3" w:semiHidden="1" w:unhideWhenUsed="1"/>
+    <w:lsdException w:name="List Bullet 4" w:semiHidden="1" w:unhideWhenUsed="1"/>
+    <w:lsdException w:name="List Number 3" w:semiHidden="1" w:unhideWhenUsed="1"/>
+    <w:lsdException w:name="List Number 4" w:semiHidden="1" w:unhideWhenUsed="1"/>
+    <w:lsdException w:name="List Number 5" w:semiHidden="1" w:unhideWhenUsed="1"/>
+    <w:lsdException w:name="Closing" w:semiHidden="1" w:unhideWhenUsed="1"/>
+    <w:lsdException w:name="Signature" w:semiHidden="1" w:unhideWhenUsed="1"/>
+    <w:lsdException w:name="Default Paragraph Font" w:semiHidden="1" w:unhideWhenUsed="1"/>
+    <w:lsdException w:name="Body Text" w:semiHidden="1" w:unhideWhenUsed="1"/>
+    <w:lsdException w:name="Body Text Indent" w:semiHidden="1" w:unhideWhenUsed="1"/>
+    <w:lsdException w:name="List Continue" w:semiHidden="1" w:unhideWhenUsed="1"/>
+    <w:lsdException w:name="List Continue 2" w:semiHidden="1" w:unhideWhenUsed="1"/>
+    <w:lsdException w:name="List Continue 3" w:semiHidden="1" w:unhideWhenUsed="1"/>
+    <w:lsdException w:name="List Continue 4" w:semiHidden="1" w:unhideWhenUsed="1"/>
+    <w:lsdException w:name="List Continue 5" w:semiHidden="1" w:unhideWhenUsed="1"/>
+    <w:lsdException w:name="Message Header" w:semiHidden="1" w:unhideWhenUsed="1"/>
+    <w:lsdException w:name="Salutation" w:semiHidden="1" w:unhideWhenUsed="1"/>
+    <w:lsdException w:name="Date" w:semiHidden="1" w:unhideWhenUsed="1"/>
+    <w:lsdException w:name="Body Text First Indent" w:semiHidden="1" w:unhideWhenUsed="1"/>
+    <w:lsdException w:name="Body Text First Indent 2" w:semiHidden="1" w:unhideWhenUsed="1"/>
+    <w:lsdException w:name="Body Text Indent 3" w:semiHidden="1" w:unhideWhenUsed="1"/>
+    <w:lsdException w:name="Block Text" w:semiHidden="1" w:unhideWhenUsed="1"/>
+    <w:lsdException w:name="Hyperlink" w:semiHidden="1" w:unhideWhenUsed="1"/>
+    <w:lsdException w:name="FollowedHyperlink" w:semiHidden="1" w:unhideWhenUsed="1"/>
+    <w:lsdException w:name="Strong" w:uiPriority="22" w:qFormat="1"/>
+    <w:lsdException w:name="Document Map" w:semiHidden="1" w:unhideWhenUsed="1"/>
+    <w:lsdException w:name="Plain Text" w:semiHidden="1" w:unhideWhenUsed="1"/>
+    <w:lsdException w:name="E-mail Signature" w:semiHidden="1" w:unhideWhenUsed="1"/>
+    <w:lsdException w:name="HTML Top of Form" w:semiHidden="1" w:unhideWhenUsed="1"/>
+    <w:lsdException w:name="HTML Bottom of Form" w:semiHidden="1" w:unhideWhenUsed="1"/>
+    <w:lsdException w:name="Normal (Web)" w:semiHidden="1" w:unhideWhenUsed="1"/>
+    <w:lsdException w:name="HTML Acronym" w:semiHidden="1" w:unhideWhenUsed="1"/>
+    <w:lsdException w:name="HTML Address" w:semiHidden="1" w:unhideWhenUsed="1"/>
+    <w:lsdException w:name="HTML Cite" w:semiHidden="1" w:unhideWhenUsed="1"/>
+    <w:lsdException w:name="HTML Code" w:semiHidden="1" w:unhideWhenUsed="1"/>
+    <w:lsdException w:name="HTML Definition" w:semiHidden="1" w:unhideWhenUsed="1"/>
+    <w:lsdException w:name="HTML Keyboard" w:semiHidden="1" w:unhideWhenUsed="1"/>
+    <w:lsdException w:name="HTML Preformatted" w:semiHidden="1" w:unhideWhenUsed="1"/>
+    <w:lsdException w:name="HTML Sample" w:semiHidden="1" w:unhideWhenUsed="1"/>
+    <w:lsdException w:name="HTML Typewriter" w:semiHidden="1" w:unhideWhenUsed="1"/>
+    <w:lsdException w:name="HTML Variable" w:semiHidden="1" w:unhideWhenUsed="1"/>
     <w:lsdException w:name="Normal Table" w:semiHidden="1" w:unhideWhenUsed="1"/>
+    <w:lsdException w:name="annotation subject" w:semiHidden="1" w:unhideWhenUsed="1"/>
+    <w:lsdException w:name="No List" w:semiHidden="1" w:unhideWhenUsed="1"/>
+    <w:lsdException w:name="Outline List 1" w:semiHidden="1" w:unhideWhenUsed="1"/>
+    <w:lsdException w:name="Outline List 2" w:semiHidden="1" w:unhideWhenUsed="1"/>
+    <w:lsdException w:name="Outline List 3" w:semiHidden="1" w:unhideWhenUsed="1"/>
     <w:lsdException w:name="Table Simple 1" w:semiHidden="1" w:unhideWhenUsed="1"/>
     <w:lsdException w:name="Table Simple 2" w:semiHidden="1" w:unhideWhenUsed="1"/>
     <w:lsdException w:name="Table Simple 3" w:semiHidden="1" w:unhideWhenUsed="1"/>
@@ -2077,7 +2639,9 @@
     <w:lsdException w:name="Table Web 1" w:semiHidden="1" w:unhideWhenUsed="1"/>
     <w:lsdException w:name="Table Web 2" w:semiHidden="1" w:unhideWhenUsed="1"/>
     <w:lsdException w:name="Table Web 3" w:semiHidden="1" w:unhideWhenUsed="1"/>
+    <w:lsdException w:name="Balloon Text" w:semiHidden="1" w:unhideWhenUsed="1"/>
     <w:lsdException w:name="Table Theme" w:semiHidden="1" w:unhideWhenUsed="1"/>
+    <w:lsdException w:name="Placeholder Text" w:semiHidden="1"/>
     <w:lsdException w:name="Light Shading"/>
     <w:lsdException w:name="Light List"/>
     <w:lsdException w:name="Light Grid"/>
@@ -2098,6 +2662,7 @@
     <w:lsdException w:name="Medium Shading 1 Accent 1"/>
     <w:lsdException w:name="Medium Shading 2 Accent 1"/>
     <w:lsdException w:name="Medium List 1 Accent 1"/>
+    <w:lsdException w:name="Revision" w:semiHidden="1"/>
     <w:lsdException w:name="Medium List 2 Accent 1"/>
     <w:lsdException w:name="Medium Grid 1 Accent 1"/>
     <w:lsdException w:name="Medium Grid 2 Accent 1"/>
@@ -2176,6 +2741,8 @@
     <w:lsdException w:name="Colorful Shading Accent 6"/>
     <w:lsdException w:name="Colorful List Accent 6"/>
     <w:lsdException w:name="Colorful Grid Accent 6"/>
+    <w:lsdException w:name="Bibliography" w:semiHidden="1" w:unhideWhenUsed="1"/>
+    <w:lsdException w:name="TOC Heading" w:semiHidden="1" w:unhideWhenUsed="1"/>
     <w:lsdException w:name="Grid Table 4" w:uiPriority="49"/>
     <w:lsdException w:name="Grid Table 5 Dark" w:uiPriority="50"/>
     <w:lsdException w:name="Grid Table 6 Colorful" w:uiPriority="51"/>
@@ -3163,6 +3730,128 @@
         <w:vAlign w:val="bottom"/>
       </w:tcPr>
     </w:tblStylePr>
+  </w:style>
+  <w:style w:type="character" w:styleId="UnresolvedMention">
+    <w:name w:val="Unresolved Mention"/>
+    <w:basedOn w:val="DefaultParagraphFont"/>
+    <w:uiPriority w:val="99"/>
+    <w:semiHidden/>
+    <w:unhideWhenUsed/>
+    <w:rsid w:val="001D4546"/>
+    <w:rPr>
+      <w:color w:val="605E5C"/>
+      <w:shd w:val="clear" w:color="auto" w:fill="E1DFDD"/>
+    </w:rPr>
+  </w:style>
+  <w:style w:type="character" w:styleId="CommentReference">
+    <w:name w:val="annotation reference"/>
+    <w:basedOn w:val="DefaultParagraphFont"/>
+    <w:semiHidden/>
+    <w:unhideWhenUsed/>
+    <w:rsid w:val="00BB05B4"/>
+    <w:rPr>
+      <w:sz w:val="16"/>
+      <w:szCs w:val="16"/>
+    </w:rPr>
+  </w:style>
+  <w:style w:type="paragraph" w:styleId="CommentText">
+    <w:name w:val="annotation text"/>
+    <w:basedOn w:val="Normal"/>
+    <w:link w:val="CommentTextChar"/>
+    <w:semiHidden/>
+    <w:unhideWhenUsed/>
+    <w:rsid w:val="00BB05B4"/>
+    <w:rPr>
+      <w:sz w:val="20"/>
+      <w:szCs w:val="20"/>
+    </w:rPr>
+  </w:style>
+  <w:style w:type="character" w:customStyle="1" w:styleId="CommentTextChar">
+    <w:name w:val="Comment Text Char"/>
+    <w:basedOn w:val="DefaultParagraphFont"/>
+    <w:link w:val="CommentText"/>
+    <w:semiHidden/>
+    <w:rsid w:val="00BB05B4"/>
+    <w:rPr>
+      <w:rFonts w:ascii="Liberation Sans" w:hAnsi="Liberation Sans"/>
+      <w:sz w:val="20"/>
+      <w:szCs w:val="20"/>
+    </w:rPr>
+  </w:style>
+  <w:style w:type="paragraph" w:styleId="CommentSubject">
+    <w:name w:val="annotation subject"/>
+    <w:basedOn w:val="CommentText"/>
+    <w:next w:val="CommentText"/>
+    <w:link w:val="CommentSubjectChar"/>
+    <w:semiHidden/>
+    <w:unhideWhenUsed/>
+    <w:rsid w:val="00BB05B4"/>
+    <w:rPr>
+      <w:b/>
+      <w:bCs/>
+    </w:rPr>
+  </w:style>
+  <w:style w:type="character" w:customStyle="1" w:styleId="CommentSubjectChar">
+    <w:name w:val="Comment Subject Char"/>
+    <w:basedOn w:val="CommentTextChar"/>
+    <w:link w:val="CommentSubject"/>
+    <w:semiHidden/>
+    <w:rsid w:val="00BB05B4"/>
+    <w:rPr>
+      <w:rFonts w:ascii="Liberation Sans" w:hAnsi="Liberation Sans"/>
+      <w:b/>
+      <w:bCs/>
+      <w:sz w:val="20"/>
+      <w:szCs w:val="20"/>
+    </w:rPr>
+  </w:style>
+  <w:style w:type="paragraph" w:styleId="BalloonText">
+    <w:name w:val="Balloon Text"/>
+    <w:basedOn w:val="Normal"/>
+    <w:link w:val="BalloonTextChar"/>
+    <w:semiHidden/>
+    <w:unhideWhenUsed/>
+    <w:rsid w:val="00BB05B4"/>
+    <w:pPr>
+      <w:spacing w:after="0"/>
+    </w:pPr>
+    <w:rPr>
+      <w:rFonts w:ascii="Segoe UI" w:hAnsi="Segoe UI" w:cs="Segoe UI"/>
+      <w:sz w:val="18"/>
+      <w:szCs w:val="18"/>
+    </w:rPr>
+  </w:style>
+  <w:style w:type="character" w:customStyle="1" w:styleId="BalloonTextChar">
+    <w:name w:val="Balloon Text Char"/>
+    <w:basedOn w:val="DefaultParagraphFont"/>
+    <w:link w:val="BalloonText"/>
+    <w:semiHidden/>
+    <w:rsid w:val="00BB05B4"/>
+    <w:rPr>
+      <w:rFonts w:ascii="Segoe UI" w:hAnsi="Segoe UI" w:cs="Segoe UI"/>
+      <w:sz w:val="18"/>
+      <w:szCs w:val="18"/>
+    </w:rPr>
+  </w:style>
+  <w:style w:type="character" w:styleId="Strong">
+    <w:name w:val="Strong"/>
+    <w:basedOn w:val="DefaultParagraphFont"/>
+    <w:uiPriority w:val="22"/>
+    <w:qFormat/>
+    <w:rsid w:val="00BB05B4"/>
+    <w:rPr>
+      <w:b/>
+      <w:bCs/>
+    </w:rPr>
+  </w:style>
+  <w:style w:type="paragraph" w:styleId="ListParagraph">
+    <w:name w:val="List Paragraph"/>
+    <w:basedOn w:val="Normal"/>
+    <w:rsid w:val="00420963"/>
+    <w:pPr>
+      <w:ind w:left="720"/>
+      <w:contextualSpacing/>
+    </w:pPr>
   </w:style>
 </w:styles>
 </file>

</xml_diff>